<commit_message>
Most up to date Methodology
Rewritten the CV section, need to just add in underplating and then methodology section is done.
</commit_message>
<xml_diff>
--- a/dissertation/Dissertation Methodology.docx
+++ b/dissertation/Dissertation Methodology.docx
@@ -490,7 +490,10 @@
         <w:t>insert special case Bott’s method</w:t>
       </w:r>
       <w:r>
-        <w:t>) and the main advantage to this is that this method does not need the solution of equation system.</w:t>
+        <w:t>) and the main advantage to this is that this method does not need the solution of equation system</w:t>
+      </w:r>
+      <w:r>
+        <w:t>. This is through using a diagonal matrix of values that scale the model depths to fit the gravitational data.</w:t>
       </w:r>
     </w:p>
     <w:p>
@@ -519,10 +522,7 @@
         <w:t>Δ</w:t>
       </w:r>
       <w:r>
-        <w:t>p</w:t>
-      </w:r>
-      <w:r>
-        <w:t>, and depth of the Normal Earth Moho z</w:t>
+        <w:t>p, and depth of the Normal Earth Moho z</w:t>
       </w:r>
       <w:r>
         <w:rPr>
@@ -544,135 +544,70 @@
     </w:p>
     <w:p>
       <w:r>
-        <w:t xml:space="preserve">In order to test the quality of the gravitationally derived Moho model a method of </w:t>
-      </w:r>
-      <w:r>
-        <w:t>C</w:t>
-      </w:r>
-      <w:r>
-        <w:t xml:space="preserve">ross </w:t>
-      </w:r>
-      <w:r>
-        <w:t>Validation (CV)</w:t>
-      </w:r>
-      <w:r>
-        <w:t xml:space="preserve"> will be used to compare </w:t>
-      </w:r>
-      <w:r>
-        <w:t>the model</w:t>
-      </w:r>
-      <w:r>
-        <w:t xml:space="preserve"> to seismic point estimates</w:t>
-      </w:r>
-      <w:r>
-        <w:t xml:space="preserve"> to calculate the Mean Square Error</w:t>
-      </w:r>
-      <w:r>
-        <w:t xml:space="preserve"> (MSE)</w:t>
-      </w:r>
-      <w:r>
-        <w:t xml:space="preserve"> and subsequently the Mean Error. This value gives the uncertainty of the Moho model so in areas where no point data is available we can predict the accuracy of the model with an appropriate error estimate.</w:t>
-      </w:r>
-      <w:r>
-        <w:t xml:space="preserve"> </w:t>
-      </w:r>
-    </w:p>
-    <w:p>
-      <w:r>
-        <w:t>Cross validation as mentioned will be used to determine how well this model will perform with the absence of seismic points.</w:t>
-      </w:r>
-      <w:r>
-        <w:t xml:space="preserve"> In particular k-fold random subsampling will be utilized, by splitting the full data randomly into a training and testing set, the training set is compared to the model whilst the </w:t>
+        <w:t xml:space="preserve">Cross validation (CV) often used for large data sets in order to see how well the model produced from said data set performs independently (i.e. when there is no data to base the model off). The result of cross validation is often an MSE result or mean square error which is the accuracy of the new predicted independent model and is often the goal of the cross validation in the first place, and how this can be minimised. For many cases of CV the data set is split up into a training and testing set with the training set being used to find the best solution or model attained from the smallest cross validation value while the testing (validating) set is kept separate. It is then compared to the model created from the </w:t>
       </w:r>
       <w:r>
         <w:lastRenderedPageBreak/>
-        <w:t>testing set is held back and used to attain an error estimate between the data and the model.</w:t>
-      </w:r>
-      <w:r>
-        <w:t xml:space="preserve"> (</w:t>
+        <w:t>training set and compared against to get a form of prediction of errors, and how well a model will perform for a completely independent set which in this case the testing set is. The cross-validation procedure also helps with overfitting of the model or selection bias where some points tend to skew the overall model more than others. And in order to minimise these problems the most the process is repeated multiple times with different training and testing sets along with the variation in the size of these subsets.</w:t>
+      </w:r>
+    </w:p>
+    <w:p>
+      <w:r>
+        <w:t>There are many types of CV that are relevant for different case specific things, although mostly the methods are split into two main types: exhaustive and non-exhaustive. Exhaustive CV is where all possible combinations of separating the full data into training and testing sets are used leading to a limited number of iterations that can be run. This method often works best for small volumes of data as with larger sets the computational time becomes uneconomical and an overall waste of time. Non-exhaustive CV does not use all possible combinations but rather a large enough number of iterations to be considered representative of the full data set.</w:t>
+      </w:r>
+    </w:p>
+    <w:p>
+      <w:r>
+        <w:t>For this method in particular a procedure of non-exhaustive repeated random sub-sampling validation also known as the Monte Carlo method works on as the name states repeatedly selecting a random selection of the data into a training and testing set, demonstrated in Figure [</w:t>
       </w:r>
       <w:r>
         <w:rPr>
           <w:color w:val="FF0000"/>
         </w:rPr>
-        <w:t>find and insert figure here about random subsample cross validation</w:t>
-      </w:r>
-      <w:r>
-        <w:t xml:space="preserve">). This process will be repeated k times </w:t>
-      </w:r>
-      <w:r>
-        <w:t>for</w:t>
-      </w:r>
-      <w:r>
-        <w:t xml:space="preserve"> a number of different training set sizes ranging between 2/3, 3/4, and 4/5 of the full data these sizes are selected as usually the training set contains 70% to 90% of the full data to be considered useful (Berrar, 2018).</w:t>
-      </w:r>
-      <w:r>
-        <w:t xml:space="preserve">  The point of varying the ratio of the training to testing (validating) set is to see how many seismic point estimates are needed for a model, in this case a model of South America, to produce a reasonable estimate of the uncertainty or error in the depth to the Moho discontinui</w:t>
-      </w:r>
-      <w:r>
-        <w:t>ty. The estimate reached will come from a histogram plot of all the MSE values for a select training size from which the average MSE value can be calculated which will give the error on the model.</w:t>
-      </w:r>
-    </w:p>
-    <w:p>
-      <w:r>
-        <w:t>(</w:t>
+        <w:t>X</w:t>
+      </w:r>
+      <w:r>
+        <w:t xml:space="preserve">], with the sizes of each set being determined by the user. With the training data being used to find the best model or solution with the associated lowest cross validation score and this then being compared to the testing or validating set to find the associated errors on the model. The procedure used here is similar but not to be confused with the exhaustive counterpart leave-p-out cross validation which is the exact same process except it uses all combinations of the data, which hasn’t been used here as the data is too large and would computationally be a waste of time. The data used here is seismic point data that is compared to a gravitationally derived moho model from selected hyperparameters. All the different models from different hyperparameter combinations are weighed up against a training set of seismic point estimates to find the model with the smallest variance or best match to these point estimates. It is then compared to the rest of the seismic data “held back” to find the Mean Square Error (MSE) and subsequently the Root Mean Square Error (RMSE), which is the average uncertainty of the model in kilometres. With 200 iterations per size and there being 3 sizes of training sets each being the closest integer value to fractions 2/3, 3/4, and 4/5 of the full data this would lead to a large enough proportion of all possible combinations to attain a representative insight to how well the model performs for an independent set. The full data consists of 937 seismic point estimates from </w:t>
+      </w:r>
+      <w:r>
+        <w:t>Assumpção et al. (</w:t>
+      </w:r>
+      <w:hyperlink r:id="rId5" w:history="1">
+        <w:r>
+          <w:t>2013</w:t>
+        </w:r>
+      </w:hyperlink>
+      <w:r>
+        <w:t>)</w:t>
+      </w:r>
+      <w:r>
+        <w:t>, of which the locations can be seen in Figure [</w:t>
       </w:r>
       <w:r>
         <w:rPr>
           <w:color w:val="FF0000"/>
         </w:rPr>
-        <w:t>Need to finish this section</w:t>
-      </w:r>
-      <w:r>
-        <w:t>)</w:t>
-      </w:r>
-    </w:p>
-    <w:p>
-      <w:r>
-        <w:t>Possible rewrite?</w:t>
-      </w:r>
-    </w:p>
-    <w:p>
-      <w:r>
-        <w:t>Steps:</w:t>
-      </w:r>
-    </w:p>
-    <w:p>
-      <w:pPr>
-        <w:pStyle w:val="ListParagraph"/>
-        <w:numPr>
-          <w:ilvl w:val="0"/>
-          <w:numId w:val="2"/>
-        </w:numPr>
-      </w:pPr>
-      <w:r>
-        <w:t>summary of cross validation method in short steps</w:t>
-      </w:r>
-    </w:p>
-    <w:p>
-      <w:pPr>
-        <w:pStyle w:val="ListParagraph"/>
-        <w:numPr>
-          <w:ilvl w:val="0"/>
-          <w:numId w:val="2"/>
-        </w:numPr>
-      </w:pPr>
-      <w:r>
-        <w:t>Explanation in detail of the steps.</w:t>
-      </w:r>
-    </w:p>
-    <w:p>
-      <w:pPr>
-        <w:pStyle w:val="ListParagraph"/>
-        <w:numPr>
-          <w:ilvl w:val="0"/>
-          <w:numId w:val="2"/>
-        </w:numPr>
-      </w:pPr>
-      <w:r>
-        <w:t>What do the results show without specifics.</w:t>
-      </w:r>
-    </w:p>
+        <w:t>X</w:t>
+      </w:r>
+      <w:r>
+        <w:t xml:space="preserve">], meaning that the different training subset sizes are 625, 703 and 750, respectively. The training size always has to make up a larger proportion of the full data than the validating set as the model initially attained is representative of the overall data and </w:t>
+      </w:r>
+      <w:r>
+        <w:lastRenderedPageBreak/>
+        <w:t>hence the results of the MSE calculation is significant. This is supported by Berrar, 2018 who stated that 70-90% of the full data should be part of the training set to be considered useful.</w:t>
+      </w:r>
+    </w:p>
+    <w:p>
+      <w:r>
+        <w:t>A single iteration of this procedure works through randomly selecting a select number of elements in an array of 937 points, these element positions are the data points in the latitude, longitude and seismic estimates selected to be part of the training set and the leftover elements not used are placed in separate latitude, longitude and seismic estimates array and are held back. The training set is used to find the best model through the score_all function which gets the cross-validation scores for all solutions from which the best solution is selected that has the smallest CV score. This solution is then compared to the testing set arrays with the score_seismic_constraints function returning the MSE value between the best solution and the point estimates. This value is then stored in an array with all the other iterations and is then plotted as a histogram to find the mean and standard deviation of the MSE to obtain an estimate of the uncertainty of the model in predicting the Moho depth where there is no seismic data available.</w:t>
+      </w:r>
+    </w:p>
+    <w:p>
+      <w:r>
+        <w:t>However, with all methods comes the disadvantages, repeated random sub-sample validation (RRSSV) suffers from some randomly generated selection bias, where some datum may not be selected for any iteration as a part of the validating or testing subset but on the other hand some datum may have been selected multiple times, possibly skewing the MSE result. Additionally albeit unlikely testing sets selected for separate iterations may be identical, but this should not be a problem given the sufficiently large data set so the chance of exact same subsets in different iterations is very small.</w:t>
+      </w:r>
+    </w:p>
+    <w:p/>
     <w:p>
       <w:pPr>
         <w:pStyle w:val="Subtitle"/>
@@ -694,7 +629,7 @@
       <w:r>
         <w:t xml:space="preserve">, matplotlib (Hunter, 2007, </w:t>
       </w:r>
-      <w:hyperlink r:id="rId5" w:history="1">
+      <w:hyperlink r:id="rId6" w:history="1">
         <w:r>
           <w:rPr>
             <w:rStyle w:val="Hyperlink"/>
@@ -718,7 +653,7 @@
         </w:rPr>
         <w:t xml:space="preserve">. 2015, </w:t>
       </w:r>
-      <w:hyperlink r:id="rId6" w:history="1">
+      <w:hyperlink r:id="rId7" w:history="1">
         <w:r>
           <w:rPr>
             <w:rStyle w:val="Hyperlink"/>
@@ -742,21 +677,13 @@
             <w:bdr w:val="none" w:sz="0" w:space="0" w:color="auto" w:frame="1"/>
             <w:shd w:val="clear" w:color="auto" w:fill="FFFFFF"/>
           </w:rPr>
-          <w:t>mwaskom/software/seabor</w:t>
-        </w:r>
-        <w:r>
-          <w:rPr>
-            <w:rStyle w:val="Hyperlink"/>
-            <w:bdr w:val="none" w:sz="0" w:space="0" w:color="auto" w:frame="1"/>
-            <w:shd w:val="clear" w:color="auto" w:fill="FFFFFF"/>
-          </w:rPr>
-          <w:t>n</w:t>
+          <w:t>mwaskom/software/seaborn</w:t>
         </w:r>
       </w:hyperlink>
       <w:r>
         <w:t xml:space="preserve">) for plots and maps, Fatiando a Terra (Uieda et al. 2013, </w:t>
       </w:r>
-      <w:hyperlink r:id="rId7" w:history="1">
+      <w:hyperlink r:id="rId8" w:history="1">
         <w:r>
           <w:rPr>
             <w:rStyle w:val="Hyperlink"/>
@@ -783,7 +710,7 @@
       <w:r>
         <w:t xml:space="preserve">The use of Jupyter notebooks (Perez &amp; Granger 2007, </w:t>
       </w:r>
-      <w:hyperlink r:id="rId8" w:history="1">
+      <w:hyperlink r:id="rId9" w:history="1">
         <w:r>
           <w:rPr>
             <w:rStyle w:val="Hyperlink"/>
@@ -807,9 +734,10 @@
           <w:bdr w:val="none" w:sz="0" w:space="0" w:color="auto" w:frame="1"/>
           <w:shd w:val="clear" w:color="auto" w:fill="FFFFFF"/>
         </w:rPr>
+        <w:lastRenderedPageBreak/>
         <w:t>All source code, Jupyter notebooks, data, and error estimate results are available through an online repository (</w:t>
       </w:r>
-      <w:hyperlink r:id="rId9" w:history="1">
+      <w:hyperlink r:id="rId10" w:history="1">
         <w:r>
           <w:rPr>
             <w:rStyle w:val="Hyperlink"/>
@@ -1481,6 +1409,7 @@
   <w:style w:type="character" w:default="1" w:styleId="DefaultParagraphFont">
     <w:name w:val="Default Paragraph Font"/>
     <w:uiPriority w:val="1"/>
+    <w:semiHidden/>
     <w:unhideWhenUsed/>
   </w:style>
   <w:style w:type="table" w:default="1" w:styleId="TableNormal">

</xml_diff>